<commit_message>
Matrix multiplication code updated
</commit_message>
<xml_diff>
--- a/quiz.docx
+++ b/quiz.docx
@@ -2580,7 +2580,7 @@
         <w:spacing w:before="74"/>
         <w:ind w:right="40"/>
         <w:rPr>
-          <w:u w:val="none"/>
+          <w:u w:val="thick"/>
         </w:rPr>
       </w:pPr>
       <w:r>
@@ -2591,789 +2591,92 @@
         </w:rPr>
         <w:t xml:space="preserve"> </w:t>
       </w:r>
+      <w:proofErr w:type="spellStart"/>
       <w:r>
         <w:rPr>
           <w:u w:val="thick"/>
         </w:rPr>
-        <w:t>Section – II</w:t>
-      </w:r>
-    </w:p>
-    <w:p>
-      <w:pPr>
-        <w:pStyle w:val="BodyText"/>
-        <w:spacing w:before="10"/>
-        <w:rPr>
-          <w:b w:val="0"/>
-          <w:sz w:val="29"/>
-        </w:rPr>
-      </w:pPr>
-    </w:p>
-    <w:p>
-      <w:pPr>
-        <w:pStyle w:val="ListParagraph"/>
-        <w:numPr>
-          <w:ilvl w:val="0"/>
-          <w:numId w:val="3"/>
-        </w:numPr>
-        <w:tabs>
-          <w:tab w:val="left" w:pos="820"/>
-        </w:tabs>
-        <w:spacing w:before="91" w:line="259" w:lineRule="auto"/>
-        <w:ind w:right="487"/>
-        <w:rPr>
-          <w:b/>
-        </w:rPr>
-      </w:pPr>
-      <w:r>
-        <w:rPr>
-          <w:b/>
-        </w:rPr>
-        <w:t>Write a JavaScript program that convert Age into days. You can give hard code value</w:t>
-      </w:r>
-      <w:r>
-        <w:rPr>
-          <w:b/>
-          <w:spacing w:val="-29"/>
-        </w:rPr>
-        <w:t xml:space="preserve"> </w:t>
-      </w:r>
-      <w:r>
-        <w:rPr>
-          <w:b/>
-        </w:rPr>
-        <w:t>of the number. [Marks:</w:t>
-      </w:r>
-      <w:r>
-        <w:rPr>
-          <w:b/>
-          <w:spacing w:val="-2"/>
-        </w:rPr>
-        <w:t xml:space="preserve"> </w:t>
-      </w:r>
-      <w:r>
-        <w:rPr>
-          <w:b/>
-        </w:rPr>
-        <w:t>15]</w:t>
-      </w:r>
-    </w:p>
-    <w:p>
-      <w:pPr>
-        <w:pStyle w:val="BodyText"/>
-      </w:pPr>
-    </w:p>
-    <w:p>
-      <w:pPr>
-        <w:pStyle w:val="BodyText"/>
-        <w:spacing w:before="3"/>
-        <w:rPr>
-          <w:sz w:val="23"/>
-        </w:rPr>
-      </w:pPr>
-    </w:p>
-    <w:p>
-      <w:pPr>
-        <w:pStyle w:val="ListParagraph"/>
-        <w:numPr>
-          <w:ilvl w:val="0"/>
-          <w:numId w:val="3"/>
-        </w:numPr>
-        <w:tabs>
-          <w:tab w:val="left" w:pos="820"/>
-        </w:tabs>
-        <w:spacing w:before="1" w:line="259" w:lineRule="auto"/>
-        <w:ind w:right="385"/>
-        <w:rPr>
-          <w:b/>
-          <w:sz w:val="24"/>
-        </w:rPr>
-      </w:pPr>
-      <w:r>
-        <w:rPr>
-          <w:b/>
-          <w:sz w:val="24"/>
-        </w:rPr>
-        <w:t>Write a java script function program check whether a string is palindrome or</w:t>
-      </w:r>
-      <w:r>
-        <w:rPr>
-          <w:b/>
-          <w:spacing w:val="-23"/>
-          <w:sz w:val="24"/>
-        </w:rPr>
-        <w:t xml:space="preserve"> </w:t>
-      </w:r>
-      <w:r>
-        <w:rPr>
-          <w:b/>
-          <w:sz w:val="24"/>
-        </w:rPr>
-        <w:t>not. [Marks:</w:t>
-      </w:r>
-      <w:r>
-        <w:rPr>
-          <w:b/>
-          <w:spacing w:val="-2"/>
-          <w:sz w:val="24"/>
-        </w:rPr>
-        <w:t xml:space="preserve"> </w:t>
-      </w:r>
-      <w:r>
-        <w:rPr>
-          <w:b/>
-          <w:sz w:val="24"/>
-        </w:rPr>
-        <w:t>15]</w:t>
-      </w:r>
-    </w:p>
-    <w:p>
-      <w:pPr>
-        <w:pStyle w:val="BodyText"/>
-        <w:rPr>
-          <w:sz w:val="26"/>
-        </w:rPr>
-      </w:pPr>
-    </w:p>
-    <w:p>
-      <w:pPr>
-        <w:pStyle w:val="BodyText"/>
-        <w:spacing w:before="6"/>
-        <w:rPr>
-          <w:sz w:val="27"/>
-        </w:rPr>
-      </w:pPr>
-    </w:p>
-    <w:p>
-      <w:pPr>
-        <w:pStyle w:val="ListParagraph"/>
-        <w:numPr>
-          <w:ilvl w:val="0"/>
-          <w:numId w:val="3"/>
-        </w:numPr>
-        <w:tabs>
-          <w:tab w:val="left" w:pos="820"/>
-        </w:tabs>
-        <w:spacing w:line="261" w:lineRule="auto"/>
-        <w:ind w:right="760"/>
-        <w:rPr>
-          <w:b/>
-          <w:sz w:val="24"/>
-        </w:rPr>
-      </w:pPr>
-      <w:r>
-        <w:rPr>
-          <w:b/>
-          <w:sz w:val="24"/>
-        </w:rPr>
-        <w:t>Write a JavaScript function to format a number up to specified decimal</w:t>
-      </w:r>
-      <w:r>
-        <w:rPr>
-          <w:b/>
-          <w:spacing w:val="-23"/>
-          <w:sz w:val="24"/>
-        </w:rPr>
-        <w:t xml:space="preserve"> </w:t>
-      </w:r>
-      <w:r>
-        <w:rPr>
-          <w:b/>
-          <w:sz w:val="24"/>
-        </w:rPr>
-        <w:t>places [Marks:</w:t>
-      </w:r>
-      <w:r>
-        <w:rPr>
-          <w:b/>
-          <w:spacing w:val="-2"/>
-          <w:sz w:val="24"/>
-        </w:rPr>
-        <w:t xml:space="preserve"> </w:t>
-      </w:r>
-      <w:r>
-        <w:rPr>
-          <w:b/>
-          <w:sz w:val="24"/>
-        </w:rPr>
-        <w:t>15]</w:t>
-      </w:r>
-    </w:p>
-    <w:p>
-      <w:pPr>
-        <w:pStyle w:val="BodyText"/>
-        <w:rPr>
-          <w:sz w:val="26"/>
-        </w:rPr>
-      </w:pPr>
-    </w:p>
-    <w:p>
-      <w:pPr>
-        <w:pStyle w:val="BodyText"/>
-        <w:rPr>
-          <w:sz w:val="26"/>
-        </w:rPr>
-      </w:pPr>
-    </w:p>
-    <w:p>
-      <w:pPr>
-        <w:pStyle w:val="BodyText"/>
-        <w:rPr>
-          <w:sz w:val="26"/>
-        </w:rPr>
-      </w:pPr>
-    </w:p>
-    <w:p>
-      <w:pPr>
-        <w:pStyle w:val="BodyText"/>
-        <w:rPr>
-          <w:sz w:val="26"/>
-        </w:rPr>
-      </w:pPr>
-    </w:p>
-    <w:p>
-      <w:pPr>
-        <w:pStyle w:val="BodyText"/>
-        <w:rPr>
-          <w:sz w:val="26"/>
-        </w:rPr>
-      </w:pPr>
-    </w:p>
-    <w:p>
-      <w:pPr>
-        <w:pStyle w:val="BodyText"/>
-        <w:rPr>
-          <w:sz w:val="26"/>
-        </w:rPr>
-      </w:pPr>
-    </w:p>
-    <w:p>
-      <w:pPr>
-        <w:pStyle w:val="BodyText"/>
-        <w:rPr>
-          <w:sz w:val="26"/>
-        </w:rPr>
-      </w:pPr>
-    </w:p>
-    <w:p>
-      <w:pPr>
-        <w:pStyle w:val="BodyText"/>
-        <w:spacing w:before="7"/>
-        <w:rPr>
-          <w:sz w:val="30"/>
-        </w:rPr>
-      </w:pPr>
+        <w:t>Github</w:t>
+      </w:r>
+      <w:proofErr w:type="spellEnd"/>
+      <w:r>
+        <w:rPr>
+          <w:u w:val="thick"/>
+        </w:rPr>
+        <w:t xml:space="preserve"> Repository</w:t>
+      </w:r>
     </w:p>
     <w:p>
       <w:pPr>
         <w:pStyle w:val="Heading1"/>
-        <w:ind w:right="38"/>
-        <w:rPr>
-          <w:u w:val="none"/>
-        </w:rPr>
-      </w:pPr>
-      <w:r>
-        <w:rPr>
-          <w:spacing w:val="-140"/>
-          <w:w w:val="99"/>
+        <w:spacing w:before="74"/>
+        <w:ind w:right="40"/>
+        <w:rPr>
           <w:u w:val="thick"/>
         </w:rPr>
-        <w:t xml:space="preserve"> </w:t>
-      </w:r>
-      <w:r>
+      </w:pPr>
+    </w:p>
+    <w:p>
+      <w:pPr>
+        <w:pStyle w:val="Heading1"/>
+        <w:spacing w:before="74"/>
+        <w:ind w:right="40"/>
+        <w:jc w:val="left"/>
         <w:rPr>
           <w:u w:val="thick"/>
         </w:rPr>
-        <w:t>Section – III</w:t>
-      </w:r>
-    </w:p>
-    <w:p>
-      <w:pPr>
-        <w:pStyle w:val="BodyText"/>
-        <w:rPr>
-          <w:b w:val="0"/>
-          <w:sz w:val="20"/>
-        </w:rPr>
-      </w:pPr>
-    </w:p>
-    <w:p>
-      <w:pPr>
-        <w:pStyle w:val="BodyText"/>
-        <w:rPr>
-          <w:b w:val="0"/>
-          <w:sz w:val="20"/>
-        </w:rPr>
-      </w:pPr>
-    </w:p>
-    <w:p>
-      <w:pPr>
-        <w:pStyle w:val="BodyText"/>
-        <w:rPr>
-          <w:b w:val="0"/>
-          <w:sz w:val="20"/>
-        </w:rPr>
-      </w:pPr>
-    </w:p>
-    <w:p>
-      <w:pPr>
-        <w:pStyle w:val="ListParagraph"/>
-        <w:numPr>
-          <w:ilvl w:val="0"/>
-          <w:numId w:val="2"/>
-        </w:numPr>
-        <w:tabs>
-          <w:tab w:val="left" w:pos="820"/>
-          <w:tab w:val="left" w:pos="8192"/>
-        </w:tabs>
-        <w:spacing w:before="218"/>
-        <w:rPr>
-          <w:b/>
-          <w:sz w:val="24"/>
-        </w:rPr>
-      </w:pPr>
-      <w:r>
-        <w:rPr>
-          <w:b/>
-          <w:sz w:val="24"/>
-        </w:rPr>
-        <w:t>Differentiate arrow functions and</w:t>
-      </w:r>
-      <w:r>
-        <w:rPr>
-          <w:b/>
-          <w:spacing w:val="-8"/>
-          <w:sz w:val="24"/>
-        </w:rPr>
-        <w:t xml:space="preserve"> </w:t>
-      </w:r>
-      <w:r>
-        <w:rPr>
-          <w:b/>
-          <w:sz w:val="24"/>
-        </w:rPr>
-        <w:t>regular</w:t>
-      </w:r>
-      <w:r>
-        <w:rPr>
-          <w:b/>
-          <w:spacing w:val="-3"/>
-          <w:sz w:val="24"/>
-        </w:rPr>
-        <w:t xml:space="preserve"> </w:t>
-      </w:r>
-      <w:r>
-        <w:rPr>
-          <w:b/>
-          <w:sz w:val="24"/>
-        </w:rPr>
-        <w:t>functions.</w:t>
-      </w:r>
-      <w:r>
-        <w:rPr>
-          <w:b/>
-          <w:sz w:val="24"/>
-        </w:rPr>
-        <w:tab/>
-        <w:t>[Marks:5]</w:t>
-      </w:r>
-    </w:p>
-    <w:p>
-      <w:pPr>
-        <w:pStyle w:val="BodyText"/>
-        <w:rPr>
-          <w:sz w:val="26"/>
-        </w:rPr>
-      </w:pPr>
-    </w:p>
-    <w:p>
-      <w:pPr>
-        <w:pStyle w:val="ListParagraph"/>
-        <w:numPr>
-          <w:ilvl w:val="0"/>
-          <w:numId w:val="2"/>
-        </w:numPr>
-        <w:tabs>
-          <w:tab w:val="left" w:pos="820"/>
-          <w:tab w:val="left" w:pos="8133"/>
-        </w:tabs>
-        <w:spacing w:before="179" w:line="259" w:lineRule="auto"/>
-        <w:ind w:right="368"/>
-        <w:jc w:val="both"/>
-        <w:rPr>
-          <w:b/>
-          <w:sz w:val="24"/>
-        </w:rPr>
-      </w:pPr>
-      <w:r>
-        <w:rPr>
-          <w:b/>
-          <w:sz w:val="24"/>
-        </w:rPr>
-        <w:t xml:space="preserve">Write a program that takes </w:t>
-      </w:r>
-      <w:proofErr w:type="gramStart"/>
-      <w:r>
-        <w:rPr>
-          <w:b/>
-          <w:sz w:val="24"/>
-        </w:rPr>
-        <w:t>a number of</w:t>
-      </w:r>
-      <w:proofErr w:type="gramEnd"/>
-      <w:r>
-        <w:rPr>
-          <w:b/>
-          <w:sz w:val="24"/>
-        </w:rPr>
-        <w:t xml:space="preserve"> greater than 5 digits from input field and shows sum of all odd numbers. For example, if the input is 196783, the sum would be 1 + 9 + 7 + 3</w:t>
-      </w:r>
-      <w:r>
-        <w:rPr>
-          <w:b/>
-          <w:spacing w:val="-11"/>
-          <w:sz w:val="24"/>
-        </w:rPr>
-        <w:t xml:space="preserve"> </w:t>
-      </w:r>
-      <w:r>
-        <w:rPr>
-          <w:b/>
-          <w:sz w:val="24"/>
-        </w:rPr>
-        <w:t>=</w:t>
-      </w:r>
-      <w:r>
-        <w:rPr>
-          <w:b/>
-          <w:spacing w:val="-1"/>
-          <w:sz w:val="24"/>
-        </w:rPr>
-        <w:t xml:space="preserve"> </w:t>
-      </w:r>
-      <w:r>
-        <w:rPr>
-          <w:b/>
-          <w:sz w:val="24"/>
-        </w:rPr>
-        <w:t>20.</w:t>
-      </w:r>
-      <w:r>
-        <w:rPr>
-          <w:b/>
-          <w:sz w:val="24"/>
-        </w:rPr>
-        <w:tab/>
-        <w:t>[Marks:</w:t>
-      </w:r>
-      <w:r>
-        <w:rPr>
-          <w:b/>
-          <w:spacing w:val="-3"/>
-          <w:sz w:val="24"/>
-        </w:rPr>
-        <w:t xml:space="preserve"> </w:t>
-      </w:r>
-      <w:r>
-        <w:rPr>
-          <w:b/>
-          <w:spacing w:val="-9"/>
-          <w:sz w:val="24"/>
-        </w:rPr>
-        <w:t>5]</w:t>
-      </w:r>
-    </w:p>
-    <w:p>
-      <w:pPr>
-        <w:pStyle w:val="BodyText"/>
-        <w:spacing w:before="11"/>
-        <w:rPr>
-          <w:sz w:val="25"/>
-        </w:rPr>
-      </w:pPr>
-    </w:p>
-    <w:p>
-      <w:pPr>
-        <w:pStyle w:val="ListParagraph"/>
-        <w:numPr>
-          <w:ilvl w:val="0"/>
-          <w:numId w:val="2"/>
-        </w:numPr>
-        <w:tabs>
-          <w:tab w:val="left" w:pos="820"/>
-          <w:tab w:val="left" w:pos="8138"/>
-        </w:tabs>
-        <w:spacing w:line="259" w:lineRule="auto"/>
-        <w:ind w:right="364"/>
-        <w:jc w:val="both"/>
-        <w:rPr>
-          <w:b/>
-          <w:sz w:val="24"/>
-        </w:rPr>
-      </w:pPr>
-      <w:r>
-        <w:rPr>
-          <w:b/>
-          <w:sz w:val="24"/>
-        </w:rPr>
-        <w:t>Given an integer N, the task is to find the sum of interior angles of an N-sided polygon.</w:t>
-      </w:r>
-      <w:r>
-        <w:rPr>
-          <w:b/>
-          <w:sz w:val="24"/>
-        </w:rPr>
-        <w:tab/>
-        <w:t>[Marks:</w:t>
-      </w:r>
-      <w:r>
-        <w:rPr>
-          <w:b/>
-          <w:spacing w:val="-6"/>
-          <w:sz w:val="24"/>
-        </w:rPr>
-        <w:t xml:space="preserve"> </w:t>
-      </w:r>
-      <w:r>
-        <w:rPr>
-          <w:b/>
-          <w:spacing w:val="-8"/>
-          <w:sz w:val="24"/>
-        </w:rPr>
-        <w:t>5]</w:t>
-      </w:r>
-    </w:p>
-    <w:p>
-      <w:pPr>
-        <w:pStyle w:val="BodyText"/>
-        <w:spacing w:before="9"/>
-        <w:rPr>
-          <w:sz w:val="25"/>
-        </w:rPr>
-      </w:pPr>
-    </w:p>
-    <w:p>
-      <w:pPr>
-        <w:pStyle w:val="ListParagraph"/>
-        <w:numPr>
-          <w:ilvl w:val="0"/>
-          <w:numId w:val="2"/>
-        </w:numPr>
-        <w:tabs>
-          <w:tab w:val="left" w:pos="820"/>
-          <w:tab w:val="left" w:pos="8062"/>
-        </w:tabs>
-        <w:spacing w:line="259" w:lineRule="auto"/>
-        <w:ind w:right="439"/>
-        <w:jc w:val="both"/>
-        <w:rPr>
-          <w:b/>
-          <w:sz w:val="24"/>
-        </w:rPr>
-      </w:pPr>
-      <w:r>
-        <w:rPr>
-          <w:b/>
-          <w:sz w:val="24"/>
-        </w:rPr>
-        <w:t xml:space="preserve">Create </w:t>
-      </w:r>
-      <w:proofErr w:type="gramStart"/>
-      <w:r>
-        <w:rPr>
-          <w:b/>
-          <w:sz w:val="24"/>
-        </w:rPr>
-        <w:t>a</w:t>
-      </w:r>
-      <w:proofErr w:type="gramEnd"/>
-      <w:r>
-        <w:rPr>
-          <w:b/>
-          <w:sz w:val="24"/>
-        </w:rPr>
-        <w:t xml:space="preserve"> age calculator that takes date of birth of user and shows age in years, months</w:t>
-      </w:r>
-      <w:r>
-        <w:rPr>
-          <w:b/>
-          <w:spacing w:val="-2"/>
-          <w:sz w:val="24"/>
-        </w:rPr>
-        <w:t xml:space="preserve"> </w:t>
-      </w:r>
-      <w:r>
-        <w:rPr>
-          <w:b/>
-          <w:sz w:val="24"/>
-        </w:rPr>
-        <w:t>and</w:t>
-      </w:r>
-      <w:r>
-        <w:rPr>
-          <w:b/>
-          <w:spacing w:val="2"/>
-          <w:sz w:val="24"/>
-        </w:rPr>
-        <w:t xml:space="preserve"> </w:t>
-      </w:r>
-      <w:r>
-        <w:rPr>
-          <w:b/>
-          <w:sz w:val="24"/>
-        </w:rPr>
-        <w:t>days.</w:t>
-      </w:r>
-      <w:r>
-        <w:rPr>
-          <w:b/>
-          <w:sz w:val="24"/>
-        </w:rPr>
-        <w:tab/>
-        <w:t>[Marks:</w:t>
-      </w:r>
-      <w:r>
-        <w:rPr>
-          <w:b/>
-          <w:spacing w:val="-3"/>
-          <w:sz w:val="24"/>
-        </w:rPr>
-        <w:t xml:space="preserve"> </w:t>
-      </w:r>
-      <w:r>
-        <w:rPr>
-          <w:b/>
-          <w:spacing w:val="-9"/>
-          <w:sz w:val="24"/>
-        </w:rPr>
-        <w:t>5]</w:t>
-      </w:r>
-    </w:p>
-    <w:p>
-      <w:pPr>
-        <w:spacing w:line="259" w:lineRule="auto"/>
-        <w:jc w:val="both"/>
-        <w:rPr>
-          <w:sz w:val="24"/>
-        </w:rPr>
-        <w:sectPr>
-          <w:pgSz w:w="12240" w:h="15840"/>
-          <w:pgMar w:top="1560" w:right="1300" w:bottom="280" w:left="1340" w:header="730" w:footer="0" w:gutter="0"/>
-          <w:cols w:space="720"/>
-        </w:sectPr>
-      </w:pPr>
-    </w:p>
-    <w:p>
-      <w:pPr>
-        <w:pStyle w:val="BodyText"/>
-        <w:spacing w:before="4"/>
-        <w:rPr>
-          <w:sz w:val="17"/>
-        </w:rPr>
-      </w:pPr>
-    </w:p>
-    <w:p>
-      <w:pPr>
-        <w:rPr>
-          <w:sz w:val="17"/>
-        </w:rPr>
-        <w:sectPr>
-          <w:pgSz w:w="12240" w:h="15840"/>
-          <w:pgMar w:top="1560" w:right="1300" w:bottom="280" w:left="1340" w:header="730" w:footer="0" w:gutter="0"/>
-          <w:cols w:space="720"/>
-        </w:sectPr>
-      </w:pPr>
-    </w:p>
-    <w:p>
-      <w:pPr>
-        <w:pStyle w:val="BodyText"/>
-        <w:rPr>
-          <w:sz w:val="14"/>
-        </w:rPr>
-      </w:pPr>
-    </w:p>
+      </w:pPr>
+      <w:r>
+        <w:rPr>
+          <w:u w:val="thick"/>
+        </w:rPr>
+        <w:t>SSH Link</w:t>
+      </w:r>
+    </w:p>
+    <w:p>
+      <w:hyperlink r:id="rId8" w:history="1">
+        <w:r>
+          <w:rPr>
+            <w:rStyle w:val="Hyperlink"/>
+          </w:rPr>
+          <w:t>git@github.com:numanbtt/quiz2.git</w:t>
+        </w:r>
+      </w:hyperlink>
+    </w:p>
+    <w:p/>
     <w:p>
       <w:pPr>
         <w:pStyle w:val="Heading1"/>
-        <w:spacing w:before="75"/>
-        <w:ind w:right="38"/>
-        <w:rPr>
-          <w:u w:val="none"/>
-        </w:rPr>
-      </w:pPr>
-      <w:r>
-        <w:rPr>
-          <w:spacing w:val="-140"/>
-          <w:w w:val="99"/>
+        <w:spacing w:before="74"/>
+        <w:ind w:right="40"/>
+        <w:jc w:val="left"/>
+        <w:rPr>
           <w:u w:val="thick"/>
         </w:rPr>
-        <w:t xml:space="preserve"> </w:t>
-      </w:r>
+      </w:pPr>
       <w:r>
         <w:rPr>
           <w:u w:val="thick"/>
         </w:rPr>
-        <w:t xml:space="preserve">Section – </w:t>
-      </w:r>
-      <w:r>
-        <w:rPr>
-          <w:spacing w:val="2"/>
-          <w:u w:val="thick"/>
-        </w:rPr>
-        <w:t>IV</w:t>
-      </w:r>
-    </w:p>
-    <w:p>
-      <w:pPr>
-        <w:pStyle w:val="BodyText"/>
-        <w:rPr>
-          <w:b w:val="0"/>
-          <w:sz w:val="20"/>
-        </w:rPr>
-      </w:pPr>
-    </w:p>
-    <w:p>
-      <w:pPr>
-        <w:pStyle w:val="BodyText"/>
-        <w:spacing w:before="226" w:line="259" w:lineRule="auto"/>
-        <w:ind w:left="820" w:hanging="360"/>
-      </w:pPr>
-      <w:r>
-        <w:t xml:space="preserve">1. In this question you must multiply two matrices A and B and store the answer in matrix C. For multiplying matrices, you must take care of the matrix multiplication rule </w:t>
-      </w:r>
-      <w:proofErr w:type="spellStart"/>
-      <w:r>
-        <w:t>i.e</w:t>
-      </w:r>
-      <w:proofErr w:type="spellEnd"/>
-      <w:r>
-        <w:t xml:space="preserve"> the column number of matrix A should be equal to matrix B.</w:t>
-      </w:r>
-    </w:p>
-    <w:p>
-      <w:pPr>
-        <w:pStyle w:val="BodyText"/>
-        <w:spacing w:line="259" w:lineRule="auto"/>
-        <w:ind w:left="820" w:right="449"/>
-      </w:pPr>
-      <w:r>
-        <w:t xml:space="preserve">Step 1: Get matrix size from the user for both matrices and compare them. If it </w:t>
-      </w:r>
-      <w:proofErr w:type="gramStart"/>
-      <w:r>
-        <w:t>don’t</w:t>
-      </w:r>
-      <w:proofErr w:type="gramEnd"/>
-      <w:r>
-        <w:t xml:space="preserve"> follow the matrix multiplication rule, ask user again for the correct values. Step 2: Store values in list for each matrix by prompting user to enter the values. Step 3: Calculate the product of matrix A and matrix B.</w:t>
-      </w:r>
-    </w:p>
+        <w:t>HTTPS Link</w:t>
+      </w:r>
+    </w:p>
+    <w:p>
+      <w:hyperlink r:id="rId9" w:history="1">
+        <w:r>
+          <w:rPr>
+            <w:rStyle w:val="Hyperlink"/>
+          </w:rPr>
+          <w:t>https://github.com/numanbtt/quiz2.git</w:t>
+        </w:r>
+      </w:hyperlink>
+    </w:p>
+    <w:p/>
     <w:p>
       <w:pPr>
         <w:pStyle w:val="BodyText"/>
         <w:ind w:left="820"/>
       </w:pPr>
-      <w:r>
-        <w:t>Step 4: Display the out in proper format. [Marks: 25]</w:t>
-      </w:r>
     </w:p>
     <w:sectPr>
       <w:pgSz w:w="12240" w:h="15840"/>
@@ -5545,6 +4848,29 @@
     <w:uiPriority w:val="1"/>
     <w:qFormat/>
   </w:style>
+  <w:style w:type="character" w:styleId="Hyperlink">
+    <w:name w:val="Hyperlink"/>
+    <w:basedOn w:val="DefaultParagraphFont"/>
+    <w:uiPriority w:val="99"/>
+    <w:unhideWhenUsed/>
+    <w:rsid w:val="00060243"/>
+    <w:rPr>
+      <w:color w:val="0000FF" w:themeColor="hyperlink"/>
+      <w:u w:val="single"/>
+    </w:rPr>
+  </w:style>
+  <w:style w:type="character" w:styleId="UnresolvedMention">
+    <w:name w:val="Unresolved Mention"/>
+    <w:basedOn w:val="DefaultParagraphFont"/>
+    <w:uiPriority w:val="99"/>
+    <w:semiHidden/>
+    <w:unhideWhenUsed/>
+    <w:rsid w:val="00060243"/>
+    <w:rPr>
+      <w:color w:val="605E5C"/>
+      <w:shd w:val="clear" w:color="auto" w:fill="E1DFDD"/>
+    </w:rPr>
+  </w:style>
 </w:styles>
 </file>
 

</xml_diff>